<commit_message>
Intellipaat Assignment for Training and Certification of IIT Roorkee
</commit_message>
<xml_diff>
--- a/Project-1/Presentation/Designing a Fitness Tracking App for Elderly Users.docx
+++ b/Project-1/Presentation/Designing a Fitness Tracking App for Elderly Users.docx
@@ -60,6 +60,17 @@
         </w:rPr>
         <w:t>Objectives</w:t>
       </w:r>
+    </w:p>
+    <w:p>
+      <w:pPr>
+        <w:rPr>
+          <w:rFonts w:ascii="Aptos" w:hAnsi="Aptos"/>
+          <w:b/>
+          <w:bCs/>
+          <w:sz w:val="20"/>
+          <w:szCs w:val="20"/>
+        </w:rPr>
+      </w:pPr>
     </w:p>
     <w:p>
       <w:pPr>
@@ -422,6 +433,7 @@
           <w:sz w:val="20"/>
           <w:szCs w:val="20"/>
         </w:rPr>
+        <w:lastRenderedPageBreak/>
         <w:t>Accessibility:</w:t>
       </w:r>
       <w:r>
@@ -451,7 +463,6 @@
           <w:sz w:val="20"/>
           <w:szCs w:val="20"/>
         </w:rPr>
-        <w:lastRenderedPageBreak/>
         <w:t xml:space="preserve">2.1 </w:t>
       </w:r>
       <w:r>
@@ -1180,6 +1191,7 @@
           <w:sz w:val="20"/>
           <w:szCs w:val="20"/>
         </w:rPr>
+        <w:lastRenderedPageBreak/>
         <w:t>Allow users to customize their workout plans based on their preferences, fitness level, and available equipment. Provide options to modify exercise intensity or duration to accommodate individual needs. Personalize the user experience by tailoring workout recommendations and suggestions based on their activity history and goals.</w:t>
       </w:r>
     </w:p>
@@ -1201,7 +1213,6 @@
           <w:sz w:val="20"/>
           <w:szCs w:val="20"/>
         </w:rPr>
-        <w:lastRenderedPageBreak/>
         <w:t xml:space="preserve">3.3 </w:t>
       </w:r>
       <w:r>
@@ -1891,7 +1902,6 @@
           <w:sz w:val="20"/>
           <w:szCs w:val="20"/>
         </w:rPr>
-        <w:lastRenderedPageBreak/>
         <w:t xml:space="preserve">4.5 </w:t>
       </w:r>
       <w:r>
@@ -2553,6 +2563,7 @@
           <w:sz w:val="20"/>
           <w:szCs w:val="20"/>
         </w:rPr>
+        <w:lastRenderedPageBreak/>
         <w:t>Display real-time data, such as heart rate, steps taken, or sleep patterns, within the app to provide users with comprehensive insights into their fitness journey.</w:t>
       </w:r>
     </w:p>
@@ -2585,7 +2596,6 @@
           <w:sz w:val="20"/>
           <w:szCs w:val="20"/>
         </w:rPr>
-        <w:lastRenderedPageBreak/>
         <w:t xml:space="preserve">5.6 </w:t>
       </w:r>
       <w:r>
@@ -3232,6 +3242,7 @@
           <w:sz w:val="20"/>
           <w:szCs w:val="20"/>
         </w:rPr>
+        <w:lastRenderedPageBreak/>
         <w:t xml:space="preserve">6.9 </w:t>
       </w:r>
       <w:r>
@@ -3276,7 +3287,6 @@
           <w:sz w:val="20"/>
           <w:szCs w:val="20"/>
         </w:rPr>
-        <w:lastRenderedPageBreak/>
         <w:t>By following these guidelines and considering the diverse needs of users, you can create an inclusive and accessible fitness app that can be enjoyed by a wide range of users, regardless of their abilities.</w:t>
       </w:r>
     </w:p>

</xml_diff>